<commit_message>
Adding minutes and SOW with reqs
</commit_message>
<xml_diff>
--- a/Documents/RAD Template_S20_V4.docx
+++ b/Documents/RAD Template_S20_V4.docx
@@ -1,6 +1,6 @@
 
 <file path=word/document.xml><?xml version="1.0" encoding="utf-8"?>
-<w:document xmlns:wpc="http://schemas.microsoft.com/office/word/2010/wordprocessingCanvas" xmlns:cx="http://schemas.microsoft.com/office/drawing/2014/chartex" xmlns:cx1="http://schemas.microsoft.com/office/drawing/2015/9/8/chartex" xmlns:cx2="http://schemas.microsoft.com/office/drawing/2015/10/21/chartex" xmlns:cx3="http://schemas.microsoft.com/office/drawing/2016/5/9/chartex" xmlns:cx4="http://schemas.microsoft.com/office/drawing/2016/5/10/chartex" xmlns:cx5="http://schemas.microsoft.com/office/drawing/2016/5/11/chartex" xmlns:cx6="http://schemas.microsoft.com/office/drawing/2016/5/12/chartex" xmlns:cx7="http://schemas.microsoft.com/office/drawing/2016/5/13/chartex" xmlns:cx8="http://schemas.microsoft.com/office/drawing/2016/5/14/chartex" xmlns:mc="http://schemas.openxmlformats.org/markup-compatibility/2006" xmlns:aink="http://schemas.microsoft.com/office/drawing/2016/ink" xmlns:am3d="http://schemas.microsoft.com/office/drawing/2017/model3d" xmlns:o="urn:schemas-microsoft-com:office:office" xmlns:r="http://schemas.openxmlformats.org/officeDocument/2006/relationships" xmlns:m="http://schemas.openxmlformats.org/officeDocument/2006/math" xmlns:v="urn:schemas-microsoft-com:vml" xmlns:wp14="http://schemas.microsoft.com/office/word/2010/wordprocessingDrawing" xmlns:wp="http://schemas.openxmlformats.org/drawingml/2006/wordprocessingDrawing" xmlns:w10="urn:schemas-microsoft-com:office:word" xmlns:w="http://schemas.openxmlformats.org/wordprocessingml/2006/main" xmlns:w14="http://schemas.microsoft.com/office/word/2010/wordml" xmlns:w15="http://schemas.microsoft.com/office/word/2012/wordml" xmlns:w16cid="http://schemas.microsoft.com/office/word/2016/wordml/cid" xmlns:w16se="http://schemas.microsoft.com/office/word/2015/wordml/symex" xmlns:wpg="http://schemas.microsoft.com/office/word/2010/wordprocessingGroup" xmlns:wpi="http://schemas.microsoft.com/office/word/2010/wordprocessingInk" xmlns:wne="http://schemas.microsoft.com/office/word/2006/wordml" xmlns:wps="http://schemas.microsoft.com/office/word/2010/wordprocessingShape" mc:Ignorable="w14 w15 w16se w16cid wp14">
+<w:document xmlns:wpc="http://schemas.microsoft.com/office/word/2010/wordprocessingCanvas" xmlns:cx="http://schemas.microsoft.com/office/drawing/2014/chartex" xmlns:cx1="http://schemas.microsoft.com/office/drawing/2015/9/8/chartex" xmlns:cx2="http://schemas.microsoft.com/office/drawing/2015/10/21/chartex" xmlns:cx3="http://schemas.microsoft.com/office/drawing/2016/5/9/chartex" xmlns:cx4="http://schemas.microsoft.com/office/drawing/2016/5/10/chartex" xmlns:cx5="http://schemas.microsoft.com/office/drawing/2016/5/11/chartex" xmlns:cx6="http://schemas.microsoft.com/office/drawing/2016/5/12/chartex" xmlns:cx7="http://schemas.microsoft.com/office/drawing/2016/5/13/chartex" xmlns:cx8="http://schemas.microsoft.com/office/drawing/2016/5/14/chartex" xmlns:mc="http://schemas.openxmlformats.org/markup-compatibility/2006" xmlns:aink="http://schemas.microsoft.com/office/drawing/2016/ink" xmlns:am3d="http://schemas.microsoft.com/office/drawing/2017/model3d" xmlns:o="urn:schemas-microsoft-com:office:office" xmlns:oel="http://schemas.microsoft.com/office/2019/extlst" xmlns:r="http://schemas.openxmlformats.org/officeDocument/2006/relationships" xmlns:m="http://schemas.openxmlformats.org/officeDocument/2006/math" xmlns:v="urn:schemas-microsoft-com:vml" xmlns:wp14="http://schemas.microsoft.com/office/word/2010/wordprocessingDrawing" xmlns:wp="http://schemas.openxmlformats.org/drawingml/2006/wordprocessingDrawing" xmlns:w10="urn:schemas-microsoft-com:office:word" xmlns:w="http://schemas.openxmlformats.org/wordprocessingml/2006/main" xmlns:w14="http://schemas.microsoft.com/office/word/2010/wordml" xmlns:w15="http://schemas.microsoft.com/office/word/2012/wordml" xmlns:w16cex="http://schemas.microsoft.com/office/word/2018/wordml/cex" xmlns:w16cid="http://schemas.microsoft.com/office/word/2016/wordml/cid" xmlns:w16="http://schemas.microsoft.com/office/word/2018/wordml" xmlns:w16sdtdh="http://schemas.microsoft.com/office/word/2020/wordml/sdtdatahash" xmlns:w16se="http://schemas.microsoft.com/office/word/2015/wordml/symex" xmlns:wpg="http://schemas.microsoft.com/office/word/2010/wordprocessingGroup" xmlns:wpi="http://schemas.microsoft.com/office/word/2010/wordprocessingInk" xmlns:wne="http://schemas.microsoft.com/office/word/2006/wordml" xmlns:wps="http://schemas.microsoft.com/office/word/2010/wordprocessingShape" mc:Ignorable="w14 w15 w16se w16cid w16 w16cex w16sdtdh wp14">
   <w:body>
     <w:p>
       <w:pPr>
@@ -252,7 +252,21 @@
         <w:rPr>
           <w:i/>
         </w:rPr>
-        <w:t xml:space="preserve"> For example you might include a reference such as:</w:t>
+        <w:t xml:space="preserve"> For </w:t>
+      </w:r>
+      <w:proofErr w:type="gramStart"/>
+      <w:r>
+        <w:rPr>
+          <w:i/>
+        </w:rPr>
+        <w:t>example</w:t>
+      </w:r>
+      <w:proofErr w:type="gramEnd"/>
+      <w:r>
+        <w:rPr>
+          <w:i/>
+        </w:rPr>
+        <w:t xml:space="preserve"> you might include a reference such as:</w:t>
       </w:r>
     </w:p>
     <w:p>
@@ -273,8 +287,6 @@
       <w:r>
         <w:t xml:space="preserve">Statement of Work (SOW) provided by World Plane, Inc. </w:t>
       </w:r>
-      <w:bookmarkStart w:id="0" w:name="_GoBack"/>
-      <w:bookmarkEnd w:id="0"/>
     </w:p>
     <w:p>
       <w:pPr>
@@ -374,28 +386,93 @@
     </w:p>
     <w:p>
       <w:pPr>
+        <w:rPr>
+          <w:i/>
+        </w:rPr>
+      </w:pPr>
+      <w:bookmarkStart w:id="0" w:name="OLE_LINK1"/>
+      <w:bookmarkStart w:id="1" w:name="OLE_LINK2"/>
+      <w:r>
+        <w:rPr>
+          <w:i/>
+        </w:rPr>
+        <w:t>Front End (Jac)</w:t>
+      </w:r>
+    </w:p>
+    <w:p>
+      <w:pPr>
+        <w:rPr>
+          <w:i/>
+        </w:rPr>
+      </w:pPr>
+    </w:p>
+    <w:p>
+      <w:pPr>
+        <w:rPr>
+          <w:i/>
+        </w:rPr>
+      </w:pPr>
+      <w:r>
+        <w:rPr>
+          <w:i/>
+        </w:rPr>
+        <w:t>Back End (Rod)</w:t>
+      </w:r>
+    </w:p>
+    <w:p>
+      <w:pPr>
+        <w:rPr>
+          <w:i/>
+        </w:rPr>
+      </w:pPr>
+    </w:p>
+    <w:p>
+      <w:pPr>
+        <w:rPr>
+          <w:i/>
+        </w:rPr>
+      </w:pPr>
+      <w:r>
+        <w:rPr>
+          <w:i/>
+        </w:rPr>
+        <w:t>DB Admin (Infra) Skyler.</w:t>
+      </w:r>
+    </w:p>
+    <w:bookmarkEnd w:id="0"/>
+    <w:bookmarkEnd w:id="1"/>
+    <w:p>
+      <w:pPr>
+        <w:rPr>
+          <w:i/>
+        </w:rPr>
+      </w:pPr>
+    </w:p>
+    <w:p>
+      <w:pPr>
         <w:pStyle w:val="Heading2"/>
         <w:spacing w:after="240" w:afterAutospacing="0"/>
       </w:pPr>
-      <w:bookmarkStart w:id="1" w:name="_Ref191866311"/>
+      <w:bookmarkStart w:id="2" w:name="_Ref191866311"/>
       <w:r>
         <w:t>Objectives and Success Criteria of the P</w:t>
       </w:r>
       <w:r>
         <w:t>roject</w:t>
       </w:r>
-      <w:bookmarkEnd w:id="1"/>
-    </w:p>
-    <w:p>
-      <w:pPr>
-        <w:rPr>
-          <w:i/>
-        </w:rPr>
-      </w:pPr>
-      <w:r>
-        <w:rPr>
-          <w:i/>
-        </w:rPr>
+      <w:bookmarkEnd w:id="2"/>
+    </w:p>
+    <w:p>
+      <w:pPr>
+        <w:rPr>
+          <w:i/>
+        </w:rPr>
+      </w:pPr>
+      <w:r>
+        <w:rPr>
+          <w:i/>
+        </w:rPr>
+        <w:lastRenderedPageBreak/>
         <w:t>This section serves to communicate an understanding of how the system will be judged</w:t>
       </w:r>
       <w:r>
@@ -438,6 +515,59 @@
       </w:r>
     </w:p>
     <w:p/>
+    <w:p>
+      <w:pPr>
+        <w:rPr>
+          <w:i/>
+        </w:rPr>
+      </w:pPr>
+      <w:r>
+        <w:rPr>
+          <w:i/>
+        </w:rPr>
+        <w:t>Front End (Jac)</w:t>
+      </w:r>
+    </w:p>
+    <w:p>
+      <w:pPr>
+        <w:rPr>
+          <w:i/>
+        </w:rPr>
+      </w:pPr>
+    </w:p>
+    <w:p>
+      <w:pPr>
+        <w:rPr>
+          <w:i/>
+        </w:rPr>
+      </w:pPr>
+      <w:r>
+        <w:rPr>
+          <w:i/>
+        </w:rPr>
+        <w:t>Back End (Rod)</w:t>
+      </w:r>
+    </w:p>
+    <w:p>
+      <w:pPr>
+        <w:rPr>
+          <w:i/>
+        </w:rPr>
+      </w:pPr>
+    </w:p>
+    <w:p>
+      <w:pPr>
+        <w:rPr>
+          <w:i/>
+        </w:rPr>
+      </w:pPr>
+      <w:r>
+        <w:rPr>
+          <w:i/>
+        </w:rPr>
+        <w:t>DB Admin (Infra) Skyler.</w:t>
+      </w:r>
+    </w:p>
     <w:p>
       <w:pPr>
         <w:ind w:left="360"/>
@@ -514,6 +644,13 @@
           <w:i/>
         </w:rPr>
       </w:pPr>
+    </w:p>
+    <w:p>
+      <w:pPr>
+        <w:rPr>
+          <w:i/>
+        </w:rPr>
+      </w:pPr>
       <w:r>
         <w:rPr>
           <w:i/>
@@ -554,7 +691,21 @@
         <w:rPr>
           <w:i/>
         </w:rPr>
-        <w:t xml:space="preserve"> If you don’t know what they are, find out from appropriate stakeholders or say that you don’t know or the stakeholder has not provided the information to you. Don’t make up something that’s not true.</w:t>
+        <w:t xml:space="preserve"> If you don’t know what they are, find out from appropriate stakeholders or say that you don’t </w:t>
+      </w:r>
+      <w:proofErr w:type="gramStart"/>
+      <w:r>
+        <w:rPr>
+          <w:i/>
+        </w:rPr>
+        <w:t>know</w:t>
+      </w:r>
+      <w:proofErr w:type="gramEnd"/>
+      <w:r>
+        <w:rPr>
+          <w:i/>
+        </w:rPr>
+        <w:t xml:space="preserve"> or the stakeholder has not provided the information to you. Don’t make up something that’s not true.</w:t>
       </w:r>
       <w:r>
         <w:rPr>
@@ -577,11 +728,11 @@
         <w:pStyle w:val="Heading2"/>
         <w:spacing w:after="240" w:afterAutospacing="0"/>
       </w:pPr>
-      <w:bookmarkStart w:id="2" w:name="_Ref191137760"/>
+      <w:bookmarkStart w:id="3" w:name="_Ref191137760"/>
       <w:r>
         <w:t>Overview</w:t>
       </w:r>
-      <w:bookmarkEnd w:id="2"/>
+      <w:bookmarkEnd w:id="3"/>
     </w:p>
     <w:p>
       <w:pPr>
@@ -599,7 +750,21 @@
         <w:rPr>
           <w:i/>
         </w:rPr>
-        <w:t>is where you communicate your understanding of the enhanced or future system you will be developing. In the overview you communicate your high level understanding of what the future system needs to deliver to meet the client’s / user’s / stakeholder’s needs.</w:t>
+        <w:t xml:space="preserve">is where you communicate your understanding of the enhanced or future system you will be developing. In the overview you communicate your </w:t>
+      </w:r>
+      <w:proofErr w:type="gramStart"/>
+      <w:r>
+        <w:rPr>
+          <w:i/>
+        </w:rPr>
+        <w:t>high level</w:t>
+      </w:r>
+      <w:proofErr w:type="gramEnd"/>
+      <w:r>
+        <w:rPr>
+          <w:i/>
+        </w:rPr>
+        <w:t xml:space="preserve"> understanding of what the future system needs to deliver to meet the client’s / user’s / stakeholder’s needs.</w:t>
       </w:r>
     </w:p>
     <w:p>
@@ -627,6 +792,7 @@
         <w:rPr>
           <w:i/>
         </w:rPr>
+        <w:lastRenderedPageBreak/>
         <w:t>This is where you list the representative set of user scenarios your team has developed. This communicates to your customer / stakeholder your understanding of the specific actions the system needs to support and provides your customer / stakeholder an opportunity to agree or disagree.</w:t>
       </w:r>
     </w:p>
@@ -666,7 +832,6 @@
         <w:rPr>
           <w:i/>
         </w:rPr>
-        <w:lastRenderedPageBreak/>
         <w:t xml:space="preserve"> </w:t>
       </w:r>
     </w:p>
@@ -1016,7 +1181,14 @@
         <w:rPr>
           <w:i/>
         </w:rPr>
-        <w:t xml:space="preserve"> The object model at this point is not complete. The important abstractions (identified in the conceptual and functional models above) will be supported by </w:t>
+        <w:t xml:space="preserve"> The object model at this point is not complete. The important abstractions (identified in the </w:t>
+      </w:r>
+      <w:r>
+        <w:rPr>
+          <w:i/>
+        </w:rPr>
+        <w:lastRenderedPageBreak/>
+        <w:t xml:space="preserve">conceptual and functional models above) will be supported by </w:t>
       </w:r>
       <w:r>
         <w:rPr>
@@ -1043,7 +1215,6 @@
         <w:rPr>
           <w:i/>
         </w:rPr>
-        <w:lastRenderedPageBreak/>
         <w:t xml:space="preserve">This section will list the functional and nonfunctional requirements which describe necessary operations of and constraints on the system under development. As a set these requirements fully describe what the system must do and how it must be done. </w:t>
       </w:r>
     </w:p>
@@ -1162,7 +1333,21 @@
         <w:rPr>
           <w:i/>
         </w:rPr>
-        <w:t>to guide design objectives, improve understanding and help prioritize efforts should conflicts occur.</w:t>
+        <w:t xml:space="preserve">to guide design objectives, improve </w:t>
+      </w:r>
+      <w:proofErr w:type="gramStart"/>
+      <w:r>
+        <w:rPr>
+          <w:i/>
+        </w:rPr>
+        <w:t>understanding</w:t>
+      </w:r>
+      <w:proofErr w:type="gramEnd"/>
+      <w:r>
+        <w:rPr>
+          <w:i/>
+        </w:rPr>
+        <w:t xml:space="preserve"> and help prioritize efforts should conflicts occur.</w:t>
       </w:r>
     </w:p>
     <w:p>
@@ -1252,8 +1437,16 @@
         <w:rPr>
           <w:i/>
         </w:rPr>
-        <w:t xml:space="preserve"> verifiable</w:t>
-      </w:r>
+        <w:t xml:space="preserve"> </w:t>
+      </w:r>
+      <w:proofErr w:type="gramStart"/>
+      <w:r>
+        <w:rPr>
+          <w:i/>
+        </w:rPr>
+        <w:t>verifiable</w:t>
+      </w:r>
+      <w:proofErr w:type="gramEnd"/>
       <w:r>
         <w:rPr>
           <w:i/>
@@ -1358,6 +1551,7 @@
         <w:ind w:left="1080"/>
       </w:pPr>
       <w:r>
+        <w:lastRenderedPageBreak/>
         <w:t xml:space="preserve">Customers shall be able to specify the departure airport and arrival airport from a list of possible airports provided by the system. </w:t>
       </w:r>
     </w:p>
@@ -1383,8 +1577,18 @@
           <w:sz w:val="22"/>
           <w:szCs w:val="22"/>
         </w:rPr>
-        <w:t>All classes will be unit tested using Junit test cases developed in parallel with application software</w:t>
-      </w:r>
+        <w:t xml:space="preserve">All classes will be unit tested using Junit test cases developed in parallel with application </w:t>
+      </w:r>
+      <w:proofErr w:type="gramStart"/>
+      <w:r>
+        <w:rPr>
+          <w:b w:val="0"/>
+          <w:sz w:val="22"/>
+          <w:szCs w:val="22"/>
+        </w:rPr>
+        <w:t>software</w:t>
+      </w:r>
+      <w:proofErr w:type="gramEnd"/>
     </w:p>
     <w:p>
       <w:pPr>
@@ -1412,7 +1616,6 @@
           <w:sz w:val="22"/>
           <w:szCs w:val="22"/>
         </w:rPr>
-        <w:lastRenderedPageBreak/>
         <w:t xml:space="preserve">Response time for any requested actions will </w:t>
       </w:r>
       <w:r>
@@ -1421,7 +1624,25 @@
           <w:sz w:val="22"/>
           <w:szCs w:val="22"/>
         </w:rPr>
-        <w:t>reasonable. Operations in excess of 3 seconds will provide indication to the customer the system is operating.</w:t>
+        <w:t xml:space="preserve">reasonable. Operations </w:t>
+      </w:r>
+      <w:proofErr w:type="gramStart"/>
+      <w:r>
+        <w:rPr>
+          <w:b w:val="0"/>
+          <w:sz w:val="22"/>
+          <w:szCs w:val="22"/>
+        </w:rPr>
+        <w:t>in excess of</w:t>
+      </w:r>
+      <w:proofErr w:type="gramEnd"/>
+      <w:r>
+        <w:rPr>
+          <w:b w:val="0"/>
+          <w:sz w:val="22"/>
+          <w:szCs w:val="22"/>
+        </w:rPr>
+        <w:t xml:space="preserve"> 3 seconds will provide indication to the customer the system is operating.</w:t>
       </w:r>
       <w:r>
         <w:rPr>
@@ -1693,7 +1914,7 @@
 </file>
 
 <file path=word/endnotes.xml><?xml version="1.0" encoding="utf-8"?>
-<w:endnotes xmlns:wpc="http://schemas.microsoft.com/office/word/2010/wordprocessingCanvas" xmlns:cx="http://schemas.microsoft.com/office/drawing/2014/chartex" xmlns:cx1="http://schemas.microsoft.com/office/drawing/2015/9/8/chartex" xmlns:cx2="http://schemas.microsoft.com/office/drawing/2015/10/21/chartex" xmlns:cx3="http://schemas.microsoft.com/office/drawing/2016/5/9/chartex" xmlns:cx4="http://schemas.microsoft.com/office/drawing/2016/5/10/chartex" xmlns:cx5="http://schemas.microsoft.com/office/drawing/2016/5/11/chartex" xmlns:cx6="http://schemas.microsoft.com/office/drawing/2016/5/12/chartex" xmlns:cx7="http://schemas.microsoft.com/office/drawing/2016/5/13/chartex" xmlns:cx8="http://schemas.microsoft.com/office/drawing/2016/5/14/chartex" xmlns:mc="http://schemas.openxmlformats.org/markup-compatibility/2006" xmlns:aink="http://schemas.microsoft.com/office/drawing/2016/ink" xmlns:am3d="http://schemas.microsoft.com/office/drawing/2017/model3d" xmlns:o="urn:schemas-microsoft-com:office:office" xmlns:r="http://schemas.openxmlformats.org/officeDocument/2006/relationships" xmlns:m="http://schemas.openxmlformats.org/officeDocument/2006/math" xmlns:v="urn:schemas-microsoft-com:vml" xmlns:wp14="http://schemas.microsoft.com/office/word/2010/wordprocessingDrawing" xmlns:wp="http://schemas.openxmlformats.org/drawingml/2006/wordprocessingDrawing" xmlns:w10="urn:schemas-microsoft-com:office:word" xmlns:w="http://schemas.openxmlformats.org/wordprocessingml/2006/main" xmlns:w14="http://schemas.microsoft.com/office/word/2010/wordml" xmlns:w15="http://schemas.microsoft.com/office/word/2012/wordml" xmlns:w16cid="http://schemas.microsoft.com/office/word/2016/wordml/cid" xmlns:w16se="http://schemas.microsoft.com/office/word/2015/wordml/symex" xmlns:wpg="http://schemas.microsoft.com/office/word/2010/wordprocessingGroup" xmlns:wpi="http://schemas.microsoft.com/office/word/2010/wordprocessingInk" xmlns:wne="http://schemas.microsoft.com/office/word/2006/wordml" xmlns:wps="http://schemas.microsoft.com/office/word/2010/wordprocessingShape" mc:Ignorable="w14 w15 w16se w16cid wp14">
+<w:endnotes xmlns:wpc="http://schemas.microsoft.com/office/word/2010/wordprocessingCanvas" xmlns:cx="http://schemas.microsoft.com/office/drawing/2014/chartex" xmlns:cx1="http://schemas.microsoft.com/office/drawing/2015/9/8/chartex" xmlns:cx2="http://schemas.microsoft.com/office/drawing/2015/10/21/chartex" xmlns:cx3="http://schemas.microsoft.com/office/drawing/2016/5/9/chartex" xmlns:cx4="http://schemas.microsoft.com/office/drawing/2016/5/10/chartex" xmlns:cx5="http://schemas.microsoft.com/office/drawing/2016/5/11/chartex" xmlns:cx6="http://schemas.microsoft.com/office/drawing/2016/5/12/chartex" xmlns:cx7="http://schemas.microsoft.com/office/drawing/2016/5/13/chartex" xmlns:cx8="http://schemas.microsoft.com/office/drawing/2016/5/14/chartex" xmlns:mc="http://schemas.openxmlformats.org/markup-compatibility/2006" xmlns:aink="http://schemas.microsoft.com/office/drawing/2016/ink" xmlns:am3d="http://schemas.microsoft.com/office/drawing/2017/model3d" xmlns:o="urn:schemas-microsoft-com:office:office" xmlns:oel="http://schemas.microsoft.com/office/2019/extlst" xmlns:r="http://schemas.openxmlformats.org/officeDocument/2006/relationships" xmlns:m="http://schemas.openxmlformats.org/officeDocument/2006/math" xmlns:v="urn:schemas-microsoft-com:vml" xmlns:wp14="http://schemas.microsoft.com/office/word/2010/wordprocessingDrawing" xmlns:wp="http://schemas.openxmlformats.org/drawingml/2006/wordprocessingDrawing" xmlns:w10="urn:schemas-microsoft-com:office:word" xmlns:w="http://schemas.openxmlformats.org/wordprocessingml/2006/main" xmlns:w14="http://schemas.microsoft.com/office/word/2010/wordml" xmlns:w15="http://schemas.microsoft.com/office/word/2012/wordml" xmlns:w16cex="http://schemas.microsoft.com/office/word/2018/wordml/cex" xmlns:w16cid="http://schemas.microsoft.com/office/word/2016/wordml/cid" xmlns:w16="http://schemas.microsoft.com/office/word/2018/wordml" xmlns:w16sdtdh="http://schemas.microsoft.com/office/word/2020/wordml/sdtdatahash" xmlns:w16se="http://schemas.microsoft.com/office/word/2015/wordml/symex" xmlns:wpg="http://schemas.microsoft.com/office/word/2010/wordprocessingGroup" xmlns:wpi="http://schemas.microsoft.com/office/word/2010/wordprocessingInk" xmlns:wne="http://schemas.microsoft.com/office/word/2006/wordml" xmlns:wps="http://schemas.microsoft.com/office/word/2010/wordprocessingShape" mc:Ignorable="w14 w15 w16se w16cid w16 w16cex w16sdtdh wp14">
   <w:endnote w:type="separator" w:id="-1">
     <w:p>
       <w:r>
@@ -1712,7 +1933,7 @@
 </file>
 
 <file path=word/footer1.xml><?xml version="1.0" encoding="utf-8"?>
-<w:ftr xmlns:wpc="http://schemas.microsoft.com/office/word/2010/wordprocessingCanvas" xmlns:cx="http://schemas.microsoft.com/office/drawing/2014/chartex" xmlns:cx1="http://schemas.microsoft.com/office/drawing/2015/9/8/chartex" xmlns:cx2="http://schemas.microsoft.com/office/drawing/2015/10/21/chartex" xmlns:cx3="http://schemas.microsoft.com/office/drawing/2016/5/9/chartex" xmlns:cx4="http://schemas.microsoft.com/office/drawing/2016/5/10/chartex" xmlns:cx5="http://schemas.microsoft.com/office/drawing/2016/5/11/chartex" xmlns:cx6="http://schemas.microsoft.com/office/drawing/2016/5/12/chartex" xmlns:cx7="http://schemas.microsoft.com/office/drawing/2016/5/13/chartex" xmlns:cx8="http://schemas.microsoft.com/office/drawing/2016/5/14/chartex" xmlns:mc="http://schemas.openxmlformats.org/markup-compatibility/2006" xmlns:aink="http://schemas.microsoft.com/office/drawing/2016/ink" xmlns:am3d="http://schemas.microsoft.com/office/drawing/2017/model3d" xmlns:o="urn:schemas-microsoft-com:office:office" xmlns:r="http://schemas.openxmlformats.org/officeDocument/2006/relationships" xmlns:m="http://schemas.openxmlformats.org/officeDocument/2006/math" xmlns:v="urn:schemas-microsoft-com:vml" xmlns:wp14="http://schemas.microsoft.com/office/word/2010/wordprocessingDrawing" xmlns:wp="http://schemas.openxmlformats.org/drawingml/2006/wordprocessingDrawing" xmlns:w10="urn:schemas-microsoft-com:office:word" xmlns:w="http://schemas.openxmlformats.org/wordprocessingml/2006/main" xmlns:w14="http://schemas.microsoft.com/office/word/2010/wordml" xmlns:w15="http://schemas.microsoft.com/office/word/2012/wordml" xmlns:w16cid="http://schemas.microsoft.com/office/word/2016/wordml/cid" xmlns:w16se="http://schemas.microsoft.com/office/word/2015/wordml/symex" xmlns:wpg="http://schemas.microsoft.com/office/word/2010/wordprocessingGroup" xmlns:wpi="http://schemas.microsoft.com/office/word/2010/wordprocessingInk" xmlns:wne="http://schemas.microsoft.com/office/word/2006/wordml" xmlns:wps="http://schemas.microsoft.com/office/word/2010/wordprocessingShape" mc:Ignorable="w14 w15 w16se w16cid wp14">
+<w:ftr xmlns:wpc="http://schemas.microsoft.com/office/word/2010/wordprocessingCanvas" xmlns:cx="http://schemas.microsoft.com/office/drawing/2014/chartex" xmlns:cx1="http://schemas.microsoft.com/office/drawing/2015/9/8/chartex" xmlns:cx2="http://schemas.microsoft.com/office/drawing/2015/10/21/chartex" xmlns:cx3="http://schemas.microsoft.com/office/drawing/2016/5/9/chartex" xmlns:cx4="http://schemas.microsoft.com/office/drawing/2016/5/10/chartex" xmlns:cx5="http://schemas.microsoft.com/office/drawing/2016/5/11/chartex" xmlns:cx6="http://schemas.microsoft.com/office/drawing/2016/5/12/chartex" xmlns:cx7="http://schemas.microsoft.com/office/drawing/2016/5/13/chartex" xmlns:cx8="http://schemas.microsoft.com/office/drawing/2016/5/14/chartex" xmlns:mc="http://schemas.openxmlformats.org/markup-compatibility/2006" xmlns:aink="http://schemas.microsoft.com/office/drawing/2016/ink" xmlns:am3d="http://schemas.microsoft.com/office/drawing/2017/model3d" xmlns:o="urn:schemas-microsoft-com:office:office" xmlns:oel="http://schemas.microsoft.com/office/2019/extlst" xmlns:r="http://schemas.openxmlformats.org/officeDocument/2006/relationships" xmlns:m="http://schemas.openxmlformats.org/officeDocument/2006/math" xmlns:v="urn:schemas-microsoft-com:vml" xmlns:wp14="http://schemas.microsoft.com/office/word/2010/wordprocessingDrawing" xmlns:wp="http://schemas.openxmlformats.org/drawingml/2006/wordprocessingDrawing" xmlns:w10="urn:schemas-microsoft-com:office:word" xmlns:w="http://schemas.openxmlformats.org/wordprocessingml/2006/main" xmlns:w14="http://schemas.microsoft.com/office/word/2010/wordml" xmlns:w15="http://schemas.microsoft.com/office/word/2012/wordml" xmlns:w16cex="http://schemas.microsoft.com/office/word/2018/wordml/cex" xmlns:w16cid="http://schemas.microsoft.com/office/word/2016/wordml/cid" xmlns:w16="http://schemas.microsoft.com/office/word/2018/wordml" xmlns:w16sdtdh="http://schemas.microsoft.com/office/word/2020/wordml/sdtdatahash" xmlns:w16se="http://schemas.microsoft.com/office/word/2015/wordml/symex" xmlns:wpg="http://schemas.microsoft.com/office/word/2010/wordprocessingGroup" xmlns:wpi="http://schemas.microsoft.com/office/word/2010/wordprocessingInk" xmlns:wne="http://schemas.microsoft.com/office/word/2006/wordml" xmlns:wps="http://schemas.microsoft.com/office/word/2010/wordprocessingShape" mc:Ignorable="w14 w15 w16se w16cid w16 w16cex w16sdtdh wp14">
   <w:p>
     <w:pPr>
       <w:pStyle w:val="Footer"/>
@@ -1730,7 +1951,7 @@
       <w:rPr>
         <w:noProof/>
       </w:rPr>
-      <w:t>2/5/2020</w:t>
+      <w:t>2/8/2024</w:t>
     </w:r>
     <w:r>
       <w:rPr>
@@ -1817,7 +2038,7 @@
 </file>
 
 <file path=word/footnotes.xml><?xml version="1.0" encoding="utf-8"?>
-<w:footnotes xmlns:wpc="http://schemas.microsoft.com/office/word/2010/wordprocessingCanvas" xmlns:cx="http://schemas.microsoft.com/office/drawing/2014/chartex" xmlns:cx1="http://schemas.microsoft.com/office/drawing/2015/9/8/chartex" xmlns:cx2="http://schemas.microsoft.com/office/drawing/2015/10/21/chartex" xmlns:cx3="http://schemas.microsoft.com/office/drawing/2016/5/9/chartex" xmlns:cx4="http://schemas.microsoft.com/office/drawing/2016/5/10/chartex" xmlns:cx5="http://schemas.microsoft.com/office/drawing/2016/5/11/chartex" xmlns:cx6="http://schemas.microsoft.com/office/drawing/2016/5/12/chartex" xmlns:cx7="http://schemas.microsoft.com/office/drawing/2016/5/13/chartex" xmlns:cx8="http://schemas.microsoft.com/office/drawing/2016/5/14/chartex" xmlns:mc="http://schemas.openxmlformats.org/markup-compatibility/2006" xmlns:aink="http://schemas.microsoft.com/office/drawing/2016/ink" xmlns:am3d="http://schemas.microsoft.com/office/drawing/2017/model3d" xmlns:o="urn:schemas-microsoft-com:office:office" xmlns:r="http://schemas.openxmlformats.org/officeDocument/2006/relationships" xmlns:m="http://schemas.openxmlformats.org/officeDocument/2006/math" xmlns:v="urn:schemas-microsoft-com:vml" xmlns:wp14="http://schemas.microsoft.com/office/word/2010/wordprocessingDrawing" xmlns:wp="http://schemas.openxmlformats.org/drawingml/2006/wordprocessingDrawing" xmlns:w10="urn:schemas-microsoft-com:office:word" xmlns:w="http://schemas.openxmlformats.org/wordprocessingml/2006/main" xmlns:w14="http://schemas.microsoft.com/office/word/2010/wordml" xmlns:w15="http://schemas.microsoft.com/office/word/2012/wordml" xmlns:w16cid="http://schemas.microsoft.com/office/word/2016/wordml/cid" xmlns:w16se="http://schemas.microsoft.com/office/word/2015/wordml/symex" xmlns:wpg="http://schemas.microsoft.com/office/word/2010/wordprocessingGroup" xmlns:wpi="http://schemas.microsoft.com/office/word/2010/wordprocessingInk" xmlns:wne="http://schemas.microsoft.com/office/word/2006/wordml" xmlns:wps="http://schemas.microsoft.com/office/word/2010/wordprocessingShape" mc:Ignorable="w14 w15 w16se w16cid wp14">
+<w:footnotes xmlns:wpc="http://schemas.microsoft.com/office/word/2010/wordprocessingCanvas" xmlns:cx="http://schemas.microsoft.com/office/drawing/2014/chartex" xmlns:cx1="http://schemas.microsoft.com/office/drawing/2015/9/8/chartex" xmlns:cx2="http://schemas.microsoft.com/office/drawing/2015/10/21/chartex" xmlns:cx3="http://schemas.microsoft.com/office/drawing/2016/5/9/chartex" xmlns:cx4="http://schemas.microsoft.com/office/drawing/2016/5/10/chartex" xmlns:cx5="http://schemas.microsoft.com/office/drawing/2016/5/11/chartex" xmlns:cx6="http://schemas.microsoft.com/office/drawing/2016/5/12/chartex" xmlns:cx7="http://schemas.microsoft.com/office/drawing/2016/5/13/chartex" xmlns:cx8="http://schemas.microsoft.com/office/drawing/2016/5/14/chartex" xmlns:mc="http://schemas.openxmlformats.org/markup-compatibility/2006" xmlns:aink="http://schemas.microsoft.com/office/drawing/2016/ink" xmlns:am3d="http://schemas.microsoft.com/office/drawing/2017/model3d" xmlns:o="urn:schemas-microsoft-com:office:office" xmlns:oel="http://schemas.microsoft.com/office/2019/extlst" xmlns:r="http://schemas.openxmlformats.org/officeDocument/2006/relationships" xmlns:m="http://schemas.openxmlformats.org/officeDocument/2006/math" xmlns:v="urn:schemas-microsoft-com:vml" xmlns:wp14="http://schemas.microsoft.com/office/word/2010/wordprocessingDrawing" xmlns:wp="http://schemas.openxmlformats.org/drawingml/2006/wordprocessingDrawing" xmlns:w10="urn:schemas-microsoft-com:office:word" xmlns:w="http://schemas.openxmlformats.org/wordprocessingml/2006/main" xmlns:w14="http://schemas.microsoft.com/office/word/2010/wordml" xmlns:w15="http://schemas.microsoft.com/office/word/2012/wordml" xmlns:w16cex="http://schemas.microsoft.com/office/word/2018/wordml/cex" xmlns:w16cid="http://schemas.microsoft.com/office/word/2016/wordml/cid" xmlns:w16="http://schemas.microsoft.com/office/word/2018/wordml" xmlns:w16sdtdh="http://schemas.microsoft.com/office/word/2020/wordml/sdtdatahash" xmlns:w16se="http://schemas.microsoft.com/office/word/2015/wordml/symex" xmlns:wpg="http://schemas.microsoft.com/office/word/2010/wordprocessingGroup" xmlns:wpi="http://schemas.microsoft.com/office/word/2010/wordprocessingInk" xmlns:wne="http://schemas.microsoft.com/office/word/2006/wordml" xmlns:wps="http://schemas.microsoft.com/office/word/2010/wordprocessingShape" mc:Ignorable="w14 w15 w16se w16cid w16 w16cex w16sdtdh wp14">
   <w:footnote w:type="separator" w:id="-1">
     <w:p>
       <w:r>
@@ -1836,7 +2057,7 @@
 </file>
 
 <file path=word/header1.xml><?xml version="1.0" encoding="utf-8"?>
-<w:hdr xmlns:wpc="http://schemas.microsoft.com/office/word/2010/wordprocessingCanvas" xmlns:cx="http://schemas.microsoft.com/office/drawing/2014/chartex" xmlns:cx1="http://schemas.microsoft.com/office/drawing/2015/9/8/chartex" xmlns:cx2="http://schemas.microsoft.com/office/drawing/2015/10/21/chartex" xmlns:cx3="http://schemas.microsoft.com/office/drawing/2016/5/9/chartex" xmlns:cx4="http://schemas.microsoft.com/office/drawing/2016/5/10/chartex" xmlns:cx5="http://schemas.microsoft.com/office/drawing/2016/5/11/chartex" xmlns:cx6="http://schemas.microsoft.com/office/drawing/2016/5/12/chartex" xmlns:cx7="http://schemas.microsoft.com/office/drawing/2016/5/13/chartex" xmlns:cx8="http://schemas.microsoft.com/office/drawing/2016/5/14/chartex" xmlns:mc="http://schemas.openxmlformats.org/markup-compatibility/2006" xmlns:aink="http://schemas.microsoft.com/office/drawing/2016/ink" xmlns:am3d="http://schemas.microsoft.com/office/drawing/2017/model3d" xmlns:o="urn:schemas-microsoft-com:office:office" xmlns:r="http://schemas.openxmlformats.org/officeDocument/2006/relationships" xmlns:m="http://schemas.openxmlformats.org/officeDocument/2006/math" xmlns:v="urn:schemas-microsoft-com:vml" xmlns:wp14="http://schemas.microsoft.com/office/word/2010/wordprocessingDrawing" xmlns:wp="http://schemas.openxmlformats.org/drawingml/2006/wordprocessingDrawing" xmlns:w10="urn:schemas-microsoft-com:office:word" xmlns:w="http://schemas.openxmlformats.org/wordprocessingml/2006/main" xmlns:w14="http://schemas.microsoft.com/office/word/2010/wordml" xmlns:w15="http://schemas.microsoft.com/office/word/2012/wordml" xmlns:w16cid="http://schemas.microsoft.com/office/word/2016/wordml/cid" xmlns:w16se="http://schemas.microsoft.com/office/word/2015/wordml/symex" xmlns:wpg="http://schemas.microsoft.com/office/word/2010/wordprocessingGroup" xmlns:wpi="http://schemas.microsoft.com/office/word/2010/wordprocessingInk" xmlns:wne="http://schemas.microsoft.com/office/word/2006/wordml" xmlns:wps="http://schemas.microsoft.com/office/word/2010/wordprocessingShape" mc:Ignorable="w14 w15 w16se w16cid wp14">
+<w:hdr xmlns:wpc="http://schemas.microsoft.com/office/word/2010/wordprocessingCanvas" xmlns:cx="http://schemas.microsoft.com/office/drawing/2014/chartex" xmlns:cx1="http://schemas.microsoft.com/office/drawing/2015/9/8/chartex" xmlns:cx2="http://schemas.microsoft.com/office/drawing/2015/10/21/chartex" xmlns:cx3="http://schemas.microsoft.com/office/drawing/2016/5/9/chartex" xmlns:cx4="http://schemas.microsoft.com/office/drawing/2016/5/10/chartex" xmlns:cx5="http://schemas.microsoft.com/office/drawing/2016/5/11/chartex" xmlns:cx6="http://schemas.microsoft.com/office/drawing/2016/5/12/chartex" xmlns:cx7="http://schemas.microsoft.com/office/drawing/2016/5/13/chartex" xmlns:cx8="http://schemas.microsoft.com/office/drawing/2016/5/14/chartex" xmlns:mc="http://schemas.openxmlformats.org/markup-compatibility/2006" xmlns:aink="http://schemas.microsoft.com/office/drawing/2016/ink" xmlns:am3d="http://schemas.microsoft.com/office/drawing/2017/model3d" xmlns:o="urn:schemas-microsoft-com:office:office" xmlns:oel="http://schemas.microsoft.com/office/2019/extlst" xmlns:r="http://schemas.openxmlformats.org/officeDocument/2006/relationships" xmlns:m="http://schemas.openxmlformats.org/officeDocument/2006/math" xmlns:v="urn:schemas-microsoft-com:vml" xmlns:wp14="http://schemas.microsoft.com/office/word/2010/wordprocessingDrawing" xmlns:wp="http://schemas.openxmlformats.org/drawingml/2006/wordprocessingDrawing" xmlns:w10="urn:schemas-microsoft-com:office:word" xmlns:w="http://schemas.openxmlformats.org/wordprocessingml/2006/main" xmlns:w14="http://schemas.microsoft.com/office/word/2010/wordml" xmlns:w15="http://schemas.microsoft.com/office/word/2012/wordml" xmlns:w16cex="http://schemas.microsoft.com/office/word/2018/wordml/cex" xmlns:w16cid="http://schemas.microsoft.com/office/word/2016/wordml/cid" xmlns:w16="http://schemas.microsoft.com/office/word/2018/wordml" xmlns:w16sdtdh="http://schemas.microsoft.com/office/word/2020/wordml/sdtdatahash" xmlns:w16se="http://schemas.microsoft.com/office/word/2015/wordml/symex" xmlns:wpg="http://schemas.microsoft.com/office/word/2010/wordprocessingGroup" xmlns:wpi="http://schemas.microsoft.com/office/word/2010/wordprocessingInk" xmlns:wne="http://schemas.microsoft.com/office/word/2006/wordml" xmlns:wps="http://schemas.microsoft.com/office/word/2010/wordprocessingShape" mc:Ignorable="w14 w15 w16se w16cid w16 w16cex w16sdtdh wp14">
   <w:p>
     <w:pPr>
       <w:pStyle w:val="Header"/>
@@ -1954,7 +2175,7 @@
 </file>
 
 <file path=word/numbering.xml><?xml version="1.0" encoding="utf-8"?>
-<w:numbering xmlns:wpc="http://schemas.microsoft.com/office/word/2010/wordprocessingCanvas" xmlns:cx="http://schemas.microsoft.com/office/drawing/2014/chartex" xmlns:cx1="http://schemas.microsoft.com/office/drawing/2015/9/8/chartex" xmlns:cx2="http://schemas.microsoft.com/office/drawing/2015/10/21/chartex" xmlns:cx3="http://schemas.microsoft.com/office/drawing/2016/5/9/chartex" xmlns:cx4="http://schemas.microsoft.com/office/drawing/2016/5/10/chartex" xmlns:cx5="http://schemas.microsoft.com/office/drawing/2016/5/11/chartex" xmlns:cx6="http://schemas.microsoft.com/office/drawing/2016/5/12/chartex" xmlns:cx7="http://schemas.microsoft.com/office/drawing/2016/5/13/chartex" xmlns:cx8="http://schemas.microsoft.com/office/drawing/2016/5/14/chartex" xmlns:mc="http://schemas.openxmlformats.org/markup-compatibility/2006" xmlns:aink="http://schemas.microsoft.com/office/drawing/2016/ink" xmlns:am3d="http://schemas.microsoft.com/office/drawing/2017/model3d" xmlns:o="urn:schemas-microsoft-com:office:office" xmlns:r="http://schemas.openxmlformats.org/officeDocument/2006/relationships" xmlns:m="http://schemas.openxmlformats.org/officeDocument/2006/math" xmlns:v="urn:schemas-microsoft-com:vml" xmlns:wp14="http://schemas.microsoft.com/office/word/2010/wordprocessingDrawing" xmlns:wp="http://schemas.openxmlformats.org/drawingml/2006/wordprocessingDrawing" xmlns:w10="urn:schemas-microsoft-com:office:word" xmlns:w="http://schemas.openxmlformats.org/wordprocessingml/2006/main" xmlns:w14="http://schemas.microsoft.com/office/word/2010/wordml" xmlns:w15="http://schemas.microsoft.com/office/word/2012/wordml" xmlns:w16cid="http://schemas.microsoft.com/office/word/2016/wordml/cid" xmlns:w16se="http://schemas.microsoft.com/office/word/2015/wordml/symex" xmlns:wpg="http://schemas.microsoft.com/office/word/2010/wordprocessingGroup" xmlns:wpi="http://schemas.microsoft.com/office/word/2010/wordprocessingInk" xmlns:wne="http://schemas.microsoft.com/office/word/2006/wordml" xmlns:wps="http://schemas.microsoft.com/office/word/2010/wordprocessingShape" mc:Ignorable="w14 w15 w16se w16cid wp14">
+<w:numbering xmlns:wpc="http://schemas.microsoft.com/office/word/2010/wordprocessingCanvas" xmlns:cx="http://schemas.microsoft.com/office/drawing/2014/chartex" xmlns:cx1="http://schemas.microsoft.com/office/drawing/2015/9/8/chartex" xmlns:cx2="http://schemas.microsoft.com/office/drawing/2015/10/21/chartex" xmlns:cx3="http://schemas.microsoft.com/office/drawing/2016/5/9/chartex" xmlns:cx4="http://schemas.microsoft.com/office/drawing/2016/5/10/chartex" xmlns:cx5="http://schemas.microsoft.com/office/drawing/2016/5/11/chartex" xmlns:cx6="http://schemas.microsoft.com/office/drawing/2016/5/12/chartex" xmlns:cx7="http://schemas.microsoft.com/office/drawing/2016/5/13/chartex" xmlns:cx8="http://schemas.microsoft.com/office/drawing/2016/5/14/chartex" xmlns:mc="http://schemas.openxmlformats.org/markup-compatibility/2006" xmlns:aink="http://schemas.microsoft.com/office/drawing/2016/ink" xmlns:am3d="http://schemas.microsoft.com/office/drawing/2017/model3d" xmlns:o="urn:schemas-microsoft-com:office:office" xmlns:oel="http://schemas.microsoft.com/office/2019/extlst" xmlns:r="http://schemas.openxmlformats.org/officeDocument/2006/relationships" xmlns:m="http://schemas.openxmlformats.org/officeDocument/2006/math" xmlns:v="urn:schemas-microsoft-com:vml" xmlns:wp14="http://schemas.microsoft.com/office/word/2010/wordprocessingDrawing" xmlns:wp="http://schemas.openxmlformats.org/drawingml/2006/wordprocessingDrawing" xmlns:w10="urn:schemas-microsoft-com:office:word" xmlns:w="http://schemas.openxmlformats.org/wordprocessingml/2006/main" xmlns:w14="http://schemas.microsoft.com/office/word/2010/wordml" xmlns:w15="http://schemas.microsoft.com/office/word/2012/wordml" xmlns:w16cex="http://schemas.microsoft.com/office/word/2018/wordml/cex" xmlns:w16cid="http://schemas.microsoft.com/office/word/2016/wordml/cid" xmlns:w16="http://schemas.microsoft.com/office/word/2018/wordml" xmlns:w16sdtdh="http://schemas.microsoft.com/office/word/2020/wordml/sdtdatahash" xmlns:w16se="http://schemas.microsoft.com/office/word/2015/wordml/symex" xmlns:wpg="http://schemas.microsoft.com/office/word/2010/wordprocessingGroup" xmlns:wpi="http://schemas.microsoft.com/office/word/2010/wordprocessingInk" xmlns:wne="http://schemas.microsoft.com/office/word/2006/wordml" xmlns:wps="http://schemas.microsoft.com/office/word/2010/wordprocessingShape" mc:Ignorable="w14 w15 w16se w16cid w16 w16cex w16sdtdh wp14">
   <w:abstractNum w:abstractNumId="0" w15:restartNumberingAfterBreak="0">
     <w:nsid w:val="FFFFFF7F"/>
     <w:multiLevelType w:val="singleLevel"/>
@@ -7086,130 +7307,130 @@
       </w:rPr>
     </w:lvl>
   </w:abstractNum>
-  <w:num w:numId="1">
+  <w:num w:numId="1" w16cid:durableId="1369529505">
     <w:abstractNumId w:val="0"/>
   </w:num>
-  <w:num w:numId="2">
+  <w:num w:numId="2" w16cid:durableId="83307780">
     <w:abstractNumId w:val="0"/>
   </w:num>
-  <w:num w:numId="3">
+  <w:num w:numId="3" w16cid:durableId="1946766341">
     <w:abstractNumId w:val="4"/>
   </w:num>
-  <w:num w:numId="4">
+  <w:num w:numId="4" w16cid:durableId="139539631">
     <w:abstractNumId w:val="30"/>
   </w:num>
-  <w:num w:numId="5">
+  <w:num w:numId="5" w16cid:durableId="123694921">
     <w:abstractNumId w:val="25"/>
   </w:num>
-  <w:num w:numId="6">
+  <w:num w:numId="6" w16cid:durableId="1999074590">
     <w:abstractNumId w:val="27"/>
   </w:num>
-  <w:num w:numId="7">
+  <w:num w:numId="7" w16cid:durableId="1683363467">
     <w:abstractNumId w:val="3"/>
   </w:num>
-  <w:num w:numId="8">
+  <w:num w:numId="8" w16cid:durableId="1564682543">
     <w:abstractNumId w:val="35"/>
   </w:num>
-  <w:num w:numId="9">
+  <w:num w:numId="9" w16cid:durableId="578831419">
     <w:abstractNumId w:val="31"/>
   </w:num>
-  <w:num w:numId="10">
+  <w:num w:numId="10" w16cid:durableId="1859541373">
     <w:abstractNumId w:val="15"/>
   </w:num>
-  <w:num w:numId="11">
+  <w:num w:numId="11" w16cid:durableId="511575921">
     <w:abstractNumId w:val="26"/>
   </w:num>
-  <w:num w:numId="12">
+  <w:num w:numId="12" w16cid:durableId="1571426100">
     <w:abstractNumId w:val="12"/>
   </w:num>
-  <w:num w:numId="13">
+  <w:num w:numId="13" w16cid:durableId="1938512278">
     <w:abstractNumId w:val="32"/>
   </w:num>
-  <w:num w:numId="14">
+  <w:num w:numId="14" w16cid:durableId="807822569">
     <w:abstractNumId w:val="7"/>
   </w:num>
-  <w:num w:numId="15">
+  <w:num w:numId="15" w16cid:durableId="1443067493">
     <w:abstractNumId w:val="22"/>
   </w:num>
-  <w:num w:numId="16">
+  <w:num w:numId="16" w16cid:durableId="1163012777">
     <w:abstractNumId w:val="39"/>
   </w:num>
-  <w:num w:numId="17">
+  <w:num w:numId="17" w16cid:durableId="1747874164">
     <w:abstractNumId w:val="14"/>
   </w:num>
-  <w:num w:numId="18">
+  <w:num w:numId="18" w16cid:durableId="474614912">
     <w:abstractNumId w:val="36"/>
   </w:num>
-  <w:num w:numId="19">
+  <w:num w:numId="19" w16cid:durableId="1171488612">
     <w:abstractNumId w:val="40"/>
   </w:num>
-  <w:num w:numId="20">
+  <w:num w:numId="20" w16cid:durableId="1440878931">
     <w:abstractNumId w:val="38"/>
   </w:num>
-  <w:num w:numId="21">
+  <w:num w:numId="21" w16cid:durableId="1267694620">
     <w:abstractNumId w:val="34"/>
   </w:num>
-  <w:num w:numId="22">
+  <w:num w:numId="22" w16cid:durableId="997340679">
     <w:abstractNumId w:val="1"/>
   </w:num>
-  <w:num w:numId="23">
+  <w:num w:numId="23" w16cid:durableId="237445623">
     <w:abstractNumId w:val="19"/>
   </w:num>
-  <w:num w:numId="24">
+  <w:num w:numId="24" w16cid:durableId="594745648">
     <w:abstractNumId w:val="21"/>
   </w:num>
-  <w:num w:numId="25">
+  <w:num w:numId="25" w16cid:durableId="1365592536">
     <w:abstractNumId w:val="20"/>
   </w:num>
-  <w:num w:numId="26">
+  <w:num w:numId="26" w16cid:durableId="887450237">
     <w:abstractNumId w:val="17"/>
   </w:num>
-  <w:num w:numId="27">
+  <w:num w:numId="27" w16cid:durableId="1928659607">
     <w:abstractNumId w:val="37"/>
   </w:num>
-  <w:num w:numId="28">
+  <w:num w:numId="28" w16cid:durableId="340400856">
     <w:abstractNumId w:val="24"/>
   </w:num>
-  <w:num w:numId="29">
+  <w:num w:numId="29" w16cid:durableId="1351761771">
     <w:abstractNumId w:val="23"/>
   </w:num>
-  <w:num w:numId="30">
+  <w:num w:numId="30" w16cid:durableId="1786308">
     <w:abstractNumId w:val="11"/>
   </w:num>
-  <w:num w:numId="31">
+  <w:num w:numId="31" w16cid:durableId="1185091716">
     <w:abstractNumId w:val="5"/>
   </w:num>
-  <w:num w:numId="32">
+  <w:num w:numId="32" w16cid:durableId="949706607">
     <w:abstractNumId w:val="29"/>
   </w:num>
-  <w:num w:numId="33">
+  <w:num w:numId="33" w16cid:durableId="24597287">
     <w:abstractNumId w:val="2"/>
   </w:num>
-  <w:num w:numId="34">
+  <w:num w:numId="34" w16cid:durableId="1297032924">
     <w:abstractNumId w:val="18"/>
   </w:num>
-  <w:num w:numId="35">
+  <w:num w:numId="35" w16cid:durableId="836195522">
     <w:abstractNumId w:val="8"/>
   </w:num>
-  <w:num w:numId="36">
+  <w:num w:numId="36" w16cid:durableId="30422367">
     <w:abstractNumId w:val="9"/>
   </w:num>
-  <w:num w:numId="37">
+  <w:num w:numId="37" w16cid:durableId="2135320091">
     <w:abstractNumId w:val="33"/>
   </w:num>
-  <w:num w:numId="38">
+  <w:num w:numId="38" w16cid:durableId="1246184250">
     <w:abstractNumId w:val="28"/>
   </w:num>
-  <w:num w:numId="39">
+  <w:num w:numId="39" w16cid:durableId="389155403">
     <w:abstractNumId w:val="13"/>
   </w:num>
-  <w:num w:numId="40">
+  <w:num w:numId="40" w16cid:durableId="1436168639">
     <w:abstractNumId w:val="10"/>
   </w:num>
-  <w:num w:numId="41">
+  <w:num w:numId="41" w16cid:durableId="2007589723">
     <w:abstractNumId w:val="16"/>
   </w:num>
-  <w:num w:numId="42">
+  <w:num w:numId="42" w16cid:durableId="1993217457">
     <w:abstractNumId w:val="6"/>
   </w:num>
   <w:numIdMacAtCleanup w:val="5"/>
@@ -7217,7 +7438,7 @@
 </file>
 
 <file path=word/styles.xml><?xml version="1.0" encoding="utf-8"?>
-<w:styles xmlns:mc="http://schemas.openxmlformats.org/markup-compatibility/2006" xmlns:r="http://schemas.openxmlformats.org/officeDocument/2006/relationships" xmlns:w="http://schemas.openxmlformats.org/wordprocessingml/2006/main" xmlns:w14="http://schemas.microsoft.com/office/word/2010/wordml" xmlns:w15="http://schemas.microsoft.com/office/word/2012/wordml" xmlns:w16cid="http://schemas.microsoft.com/office/word/2016/wordml/cid" xmlns:w16se="http://schemas.microsoft.com/office/word/2015/wordml/symex" mc:Ignorable="w14 w15 w16se w16cid">
+<w:styles xmlns:mc="http://schemas.openxmlformats.org/markup-compatibility/2006" xmlns:r="http://schemas.openxmlformats.org/officeDocument/2006/relationships" xmlns:w="http://schemas.openxmlformats.org/wordprocessingml/2006/main" xmlns:w14="http://schemas.microsoft.com/office/word/2010/wordml" xmlns:w15="http://schemas.microsoft.com/office/word/2012/wordml" xmlns:w16cex="http://schemas.microsoft.com/office/word/2018/wordml/cex" xmlns:w16cid="http://schemas.microsoft.com/office/word/2016/wordml/cid" xmlns:w16="http://schemas.microsoft.com/office/word/2018/wordml" xmlns:w16sdtdh="http://schemas.microsoft.com/office/word/2020/wordml/sdtdatahash" xmlns:w16se="http://schemas.microsoft.com/office/word/2015/wordml/symex" mc:Ignorable="w14 w15 w16se w16cid w16 w16cex w16sdtdh">
   <w:docDefaults>
     <w:rPrDefault>
       <w:rPr>

</xml_diff>